<commit_message>
Changes to DeveloperGuidelines doc
</commit_message>
<xml_diff>
--- a/Stage 5/DeveloperGuidelines.docx
+++ b/Stage 5/DeveloperGuidelines.docx
@@ -174,15 +174,13 @@
         </w:rPr>
         <w:t xml:space="preserve">All developers can use any environment they want to suit their needs. We would recommend all developers stay away from Docker as this has proven to create issues in the past, however any use of VM’s is perfectly fine. Since we are a small </w:t>
       </w:r>
-      <w:proofErr w:type="gramStart"/>
-      <w:r>
-        <w:rPr>
-          <w:rFonts w:cstheme="minorHAnsi"/>
-          <w:lang w:eastAsia="en-GB"/>
-        </w:rPr>
-        <w:t>company</w:t>
-      </w:r>
-      <w:proofErr w:type="gramEnd"/>
+      <w:r>
+        <w:rPr>
+          <w:rFonts w:cstheme="minorHAnsi"/>
+          <w:lang w:eastAsia="en-GB"/>
+        </w:rPr>
+        <w:t>company,</w:t>
+      </w:r>
       <w:r>
         <w:rPr>
           <w:rFonts w:cstheme="minorHAnsi"/>
@@ -308,15 +306,13 @@
         </w:rPr>
         <w:t xml:space="preserve">using this IDE instead of </w:t>
       </w:r>
-      <w:proofErr w:type="spellStart"/>
-      <w:r>
-        <w:rPr>
-          <w:rFonts w:cstheme="minorHAnsi"/>
-          <w:lang w:eastAsia="en-GB"/>
-        </w:rPr>
-        <w:t>Intellij</w:t>
-      </w:r>
-      <w:proofErr w:type="spellEnd"/>
+      <w:r>
+        <w:rPr>
+          <w:rFonts w:cstheme="minorHAnsi"/>
+          <w:lang w:eastAsia="en-GB"/>
+        </w:rPr>
+        <w:t>IntelliJ</w:t>
+      </w:r>
       <w:r>
         <w:rPr>
           <w:rFonts w:cstheme="minorHAnsi"/>
@@ -359,15 +355,13 @@
         </w:rPr>
         <w:t xml:space="preserve">Our team of developers had initially intended to use </w:t>
       </w:r>
-      <w:proofErr w:type="spellStart"/>
-      <w:r>
-        <w:rPr>
-          <w:rFonts w:cstheme="minorHAnsi"/>
-          <w:lang w:eastAsia="en-GB"/>
-        </w:rPr>
-        <w:t>Intellij</w:t>
-      </w:r>
-      <w:proofErr w:type="spellEnd"/>
+      <w:r>
+        <w:rPr>
+          <w:rFonts w:cstheme="minorHAnsi"/>
+          <w:lang w:eastAsia="en-GB"/>
+        </w:rPr>
+        <w:t>IntelliJ</w:t>
+      </w:r>
       <w:r>
         <w:rPr>
           <w:rFonts w:cstheme="minorHAnsi"/>
@@ -463,32 +457,32 @@
           <w:rFonts w:cstheme="minorHAnsi"/>
           <w:lang w:eastAsia="en-GB"/>
         </w:rPr>
-        <w:t xml:space="preserve">The chosen Design pattern will be TDD. This stands for Test-Driven Development. We will be using this, because it we want to provide a bug-free and usable software to our client and this agile development pattern is something that has been proven to work within the industry. Be prepared for a lot of specific </w:t>
-      </w:r>
-      <w:proofErr w:type="spellStart"/>
-      <w:r>
-        <w:rPr>
-          <w:rFonts w:cstheme="minorHAnsi"/>
-          <w:lang w:eastAsia="en-GB"/>
-        </w:rPr>
-        <w:t>JUnits</w:t>
-      </w:r>
-      <w:proofErr w:type="spellEnd"/>
-      <w:r>
-        <w:rPr>
-          <w:rFonts w:cstheme="minorHAnsi"/>
-          <w:lang w:eastAsia="en-GB"/>
-        </w:rPr>
-        <w:t xml:space="preserve"> to be written!</w:t>
-      </w:r>
-    </w:p>
-    <w:p>
-      <w:pPr>
-        <w:rPr>
-          <w:rFonts w:cstheme="minorHAnsi"/>
-          <w:lang w:eastAsia="en-GB"/>
-        </w:rPr>
-      </w:pPr>
+        <w:t>The chosen Design pattern will be TDD. This stands for Test-Driven Development. We will be using this, because it we want to provide a bug-free and usable software to our client and this agile development pattern is something that has been proven to work within the industry. Be prepared for a lot of specific JUnit</w:t>
+      </w:r>
+      <w:r>
+        <w:rPr>
+          <w:rFonts w:cstheme="minorHAnsi"/>
+          <w:lang w:eastAsia="en-GB"/>
+        </w:rPr>
+        <w:t xml:space="preserve"> test</w:t>
+      </w:r>
+      <w:r>
+        <w:rPr>
+          <w:rFonts w:cstheme="minorHAnsi"/>
+          <w:lang w:eastAsia="en-GB"/>
+        </w:rPr>
+        <w:t>s to be written!</w:t>
+      </w:r>
+    </w:p>
+    <w:p>
+      <w:pPr>
+        <w:rPr>
+          <w:rFonts w:cstheme="minorHAnsi"/>
+          <w:lang w:eastAsia="en-GB"/>
+        </w:rPr>
+      </w:pPr>
+      <w:bookmarkStart w:id="0" w:name="_GoBack"/>
+      <w:bookmarkEnd w:id="0"/>
     </w:p>
     <w:p>
       <w:pPr>
@@ -1652,8 +1646,6 @@
           <w:sz w:val="28"/>
         </w:rPr>
       </w:pPr>
-      <w:bookmarkStart w:id="0" w:name="_GoBack"/>
-      <w:bookmarkEnd w:id="0"/>
     </w:p>
     <w:p>
       <w:pPr>
@@ -2717,7 +2709,7 @@
 </file>
 
 <file path=customXml/itemProps1.xml><?xml version="1.0" encoding="utf-8"?>
-<ds:datastoreItem xmlns:ds="http://schemas.openxmlformats.org/officeDocument/2006/customXml" ds:itemID="{01241D1B-EA6F-40C7-A680-44FF8FC14807}">
+<ds:datastoreItem xmlns:ds="http://schemas.openxmlformats.org/officeDocument/2006/customXml" ds:itemID="{EF2E5151-96C2-49FE-BDB2-0DB374816281}">
   <ds:schemaRefs>
     <ds:schemaRef ds:uri="http://schemas.openxmlformats.org/officeDocument/2006/bibliography"/>
   </ds:schemaRefs>

</xml_diff>